<commit_message>
new 3rd party document to the word document
</commit_message>
<xml_diff>
--- a/Dokumentaatio/Tredu abb Flexpendant käyttöliittymä dokumentaatio.docx
+++ b/Dokumentaatio/Tredu abb Flexpendant käyttöliittymä dokumentaatio.docx
@@ -13,6 +13,9 @@
       <w:sdtContent>
         <w:p>
           <w:r>
+            <w:rPr>
+              <w:noProof/>
+            </w:rPr>
             <mc:AlternateContent>
               <mc:Choice Requires="wpg">
                 <w:drawing>
@@ -278,6 +281,9 @@
             </mc:AlternateContent>
           </w:r>
           <w:r>
+            <w:rPr>
+              <w:noProof/>
+            </w:rPr>
             <mc:AlternateContent>
               <mc:Choice Requires="wps">
                 <w:drawing>
@@ -344,6 +350,7 @@
                                     <w:color w:val="4472C4" w:themeColor="accent1"/>
                                     <w:sz w:val="64"/>
                                     <w:szCs w:val="64"/>
+                                    <w:lang w:val="sv-SE"/>
                                   </w:rPr>
                                 </w:pPr>
                                 <w:sdt>
@@ -353,6 +360,7 @@
                                       <w:color w:val="4472C4" w:themeColor="accent1"/>
                                       <w:sz w:val="64"/>
                                       <w:szCs w:val="64"/>
+                                      <w:lang w:val="sv-SE"/>
                                     </w:rPr>
                                     <w:alias w:val="Otsikko"/>
                                     <w:tag w:val=""/>
@@ -372,6 +380,7 @@
                                         <w:color w:val="4472C4" w:themeColor="accent1"/>
                                         <w:sz w:val="64"/>
                                         <w:szCs w:val="64"/>
+                                        <w:lang w:val="sv-SE"/>
                                       </w:rPr>
                                       <w:t>Tredu abb Flexpendant käyttöliittymä dokumentaatio</w:t>
                                     </w:r>
@@ -449,6 +458,7 @@
                               <w:color w:val="4472C4" w:themeColor="accent1"/>
                               <w:sz w:val="64"/>
                               <w:szCs w:val="64"/>
+                              <w:lang w:val="sv-SE"/>
                             </w:rPr>
                           </w:pPr>
                           <w:sdt>
@@ -458,6 +468,7 @@
                                 <w:color w:val="4472C4" w:themeColor="accent1"/>
                                 <w:sz w:val="64"/>
                                 <w:szCs w:val="64"/>
+                                <w:lang w:val="sv-SE"/>
                               </w:rPr>
                               <w:alias w:val="Otsikko"/>
                               <w:tag w:val=""/>
@@ -477,6 +488,7 @@
                                   <w:color w:val="4472C4" w:themeColor="accent1"/>
                                   <w:sz w:val="64"/>
                                   <w:szCs w:val="64"/>
+                                  <w:lang w:val="sv-SE"/>
                                 </w:rPr>
                                 <w:t>Tredu abb Flexpendant käyttöliittymä dokumentaatio</w:t>
                               </w:r>
@@ -560,7 +572,7 @@
       <w:sdtContent>
         <w:p>
           <w:pPr>
-            <w:pStyle w:val="Sisllysluettelonotsikko"/>
+            <w:pStyle w:val="TOCHeading"/>
           </w:pPr>
           <w:r>
             <w:t>Sisällysluettelo</w:t>
@@ -568,7 +580,7 @@
         </w:p>
         <w:p>
           <w:pPr>
-            <w:pStyle w:val="Sisluet1"/>
+            <w:pStyle w:val="TOC1"/>
             <w:tabs>
               <w:tab w:val="right" w:leader="dot" w:pos="9628"/>
             </w:tabs>
@@ -591,7 +603,7 @@
           <w:hyperlink w:anchor="_Toc190633164" w:history="1">
             <w:r>
               <w:rPr>
-                <w:rStyle w:val="Hyperlinkki"/>
+                <w:rStyle w:val="Hyperlink"/>
               </w:rPr>
               <w:t>Tiivistelmä</w:t>
             </w:r>
@@ -640,7 +652,7 @@
         </w:p>
         <w:p>
           <w:pPr>
-            <w:pStyle w:val="Sisluet1"/>
+            <w:pStyle w:val="TOC1"/>
             <w:tabs>
               <w:tab w:val="right" w:leader="dot" w:pos="9628"/>
             </w:tabs>
@@ -654,7 +666,7 @@
           <w:hyperlink w:anchor="_Toc190633165" w:history="1">
             <w:r>
               <w:rPr>
-                <w:rStyle w:val="Hyperlinkki"/>
+                <w:rStyle w:val="Hyperlink"/>
               </w:rPr>
               <w:t>sovellukset</w:t>
             </w:r>
@@ -703,7 +715,7 @@
         </w:p>
         <w:p>
           <w:pPr>
-            <w:pStyle w:val="Sisluet2"/>
+            <w:pStyle w:val="TOC2"/>
             <w:tabs>
               <w:tab w:val="right" w:leader="dot" w:pos="9628"/>
             </w:tabs>
@@ -717,7 +729,7 @@
           <w:hyperlink w:anchor="_Toc190633166" w:history="1">
             <w:r>
               <w:rPr>
-                <w:rStyle w:val="Hyperlinkki"/>
+                <w:rStyle w:val="Hyperlink"/>
               </w:rPr>
               <w:t>Visual Studio Code (VS-Code)</w:t>
             </w:r>
@@ -766,7 +778,7 @@
         </w:p>
         <w:p>
           <w:pPr>
-            <w:pStyle w:val="Sisluet2"/>
+            <w:pStyle w:val="TOC2"/>
             <w:tabs>
               <w:tab w:val="right" w:leader="dot" w:pos="9628"/>
             </w:tabs>
@@ -780,7 +792,7 @@
           <w:hyperlink w:anchor="_Toc190633167" w:history="1">
             <w:r>
               <w:rPr>
-                <w:rStyle w:val="Hyperlinkki"/>
+                <w:rStyle w:val="Hyperlink"/>
               </w:rPr>
               <w:t>Robotstudio (ABB:n oma)</w:t>
             </w:r>
@@ -829,7 +841,7 @@
         </w:p>
         <w:p>
           <w:pPr>
-            <w:pStyle w:val="Sisluet2"/>
+            <w:pStyle w:val="TOC2"/>
             <w:tabs>
               <w:tab w:val="right" w:leader="dot" w:pos="9628"/>
             </w:tabs>
@@ -843,7 +855,7 @@
           <w:hyperlink w:anchor="_Toc190633168" w:history="1">
             <w:r>
               <w:rPr>
-                <w:rStyle w:val="Hyperlinkki"/>
+                <w:rStyle w:val="Hyperlink"/>
               </w:rPr>
               <w:t>Postman</w:t>
             </w:r>
@@ -892,7 +904,7 @@
         </w:p>
         <w:p>
           <w:pPr>
-            <w:pStyle w:val="Sisluet1"/>
+            <w:pStyle w:val="TOC1"/>
             <w:tabs>
               <w:tab w:val="right" w:leader="dot" w:pos="9628"/>
             </w:tabs>
@@ -906,7 +918,7 @@
           <w:hyperlink w:anchor="_Toc190633169" w:history="1">
             <w:r>
               <w:rPr>
-                <w:rStyle w:val="Hyperlinkki"/>
+                <w:rStyle w:val="Hyperlink"/>
               </w:rPr>
               <w:t>Ensimmäiset askeleet uutta käyttöliittymää tehdessä</w:t>
             </w:r>
@@ -955,7 +967,7 @@
         </w:p>
         <w:p>
           <w:pPr>
-            <w:pStyle w:val="Sisluet2"/>
+            <w:pStyle w:val="TOC2"/>
             <w:tabs>
               <w:tab w:val="right" w:leader="dot" w:pos="9628"/>
             </w:tabs>
@@ -969,7 +981,7 @@
           <w:hyperlink w:anchor="_Toc190633170" w:history="1">
             <w:r>
               <w:rPr>
-                <w:rStyle w:val="Hyperlinkki"/>
+                <w:rStyle w:val="Hyperlink"/>
               </w:rPr>
               <w:t>Robotstudion käynnistäminen</w:t>
             </w:r>
@@ -1018,7 +1030,7 @@
         </w:p>
         <w:p>
           <w:pPr>
-            <w:pStyle w:val="Sisluet2"/>
+            <w:pStyle w:val="TOC2"/>
             <w:tabs>
               <w:tab w:val="right" w:leader="dot" w:pos="9628"/>
             </w:tabs>
@@ -1032,7 +1044,7 @@
           <w:hyperlink w:anchor="_Toc190633171" w:history="1">
             <w:r>
               <w:rPr>
-                <w:rStyle w:val="Hyperlinkki"/>
+                <w:rStyle w:val="Hyperlink"/>
               </w:rPr>
               <w:t>Robottiin yhdistäminen</w:t>
             </w:r>
@@ -1081,7 +1093,7 @@
         </w:p>
         <w:p>
           <w:pPr>
-            <w:pStyle w:val="Sisluet1"/>
+            <w:pStyle w:val="TOC1"/>
             <w:tabs>
               <w:tab w:val="right" w:leader="dot" w:pos="9628"/>
             </w:tabs>
@@ -1095,7 +1107,7 @@
           <w:hyperlink w:anchor="_Toc190633172" w:history="1">
             <w:r>
               <w:rPr>
-                <w:rStyle w:val="Hyperlinkki"/>
+                <w:rStyle w:val="Hyperlink"/>
               </w:rPr>
               <w:t>Ensimmäiset askeleet vanhaa käyttöliittymää jatkaessa</w:t>
             </w:r>
@@ -1144,7 +1156,7 @@
         </w:p>
         <w:p>
           <w:pPr>
-            <w:pStyle w:val="Sisluet2"/>
+            <w:pStyle w:val="TOC2"/>
             <w:tabs>
               <w:tab w:val="right" w:leader="dot" w:pos="9628"/>
             </w:tabs>
@@ -1158,7 +1170,7 @@
           <w:hyperlink w:anchor="_Toc190633173" w:history="1">
             <w:r>
               <w:rPr>
-                <w:rStyle w:val="Hyperlinkki"/>
+                <w:rStyle w:val="Hyperlink"/>
               </w:rPr>
               <w:t>Vanhan koodin haltuunotto</w:t>
             </w:r>
@@ -1207,7 +1219,7 @@
         </w:p>
         <w:p>
           <w:pPr>
-            <w:pStyle w:val="Sisluet2"/>
+            <w:pStyle w:val="TOC2"/>
             <w:tabs>
               <w:tab w:val="right" w:leader="dot" w:pos="9628"/>
             </w:tabs>
@@ -1221,7 +1233,7 @@
           <w:hyperlink w:anchor="_Toc190633174" w:history="1">
             <w:r>
               <w:rPr>
-                <w:rStyle w:val="Hyperlinkki"/>
+                <w:rStyle w:val="Hyperlink"/>
               </w:rPr>
               <w:t>Robottiin yhdistäminen</w:t>
             </w:r>
@@ -1270,7 +1282,7 @@
         </w:p>
         <w:p>
           <w:pPr>
-            <w:pStyle w:val="Sisluet1"/>
+            <w:pStyle w:val="TOC1"/>
             <w:tabs>
               <w:tab w:val="right" w:leader="dot" w:pos="9628"/>
             </w:tabs>
@@ -1284,7 +1296,7 @@
           <w:hyperlink w:anchor="_Toc190633175" w:history="1">
             <w:r>
               <w:rPr>
-                <w:rStyle w:val="Hyperlinkki"/>
+                <w:rStyle w:val="Hyperlink"/>
               </w:rPr>
               <w:t>Miten robotin koodi noin niin kuin teoriassa toimii ja mitä missäkin?</w:t>
             </w:r>
@@ -1333,7 +1345,7 @@
         </w:p>
         <w:p>
           <w:pPr>
-            <w:pStyle w:val="Sisluet2"/>
+            <w:pStyle w:val="TOC2"/>
             <w:tabs>
               <w:tab w:val="right" w:leader="dot" w:pos="9628"/>
             </w:tabs>
@@ -1347,7 +1359,7 @@
           <w:hyperlink w:anchor="_Toc190633176" w:history="1">
             <w:r>
               <w:rPr>
-                <w:rStyle w:val="Hyperlinkki"/>
+                <w:rStyle w:val="Hyperlink"/>
               </w:rPr>
               <w:t>Controllerin ”luuranko”</w:t>
             </w:r>
@@ -1413,7 +1425,7 @@
     </w:p>
     <w:p>
       <w:pPr>
-        <w:pStyle w:val="Otsikko1"/>
+        <w:pStyle w:val="Heading1"/>
       </w:pPr>
       <w:bookmarkStart w:id="0" w:name="_Toc190633164"/>
       <w:r>
@@ -1440,7 +1452,7 @@
     </w:p>
     <w:p>
       <w:pPr>
-        <w:pStyle w:val="Otsikko1"/>
+        <w:pStyle w:val="Heading1"/>
       </w:pPr>
       <w:bookmarkStart w:id="1" w:name="_Toc190633165"/>
       <w:r>
@@ -1458,10 +1470,16 @@
     <w:p/>
     <w:p>
       <w:pPr>
-        <w:pStyle w:val="Otsikko2"/>
+        <w:pStyle w:val="Heading2"/>
+        <w:rPr>
+          <w:lang w:val="en-GB"/>
+        </w:rPr>
       </w:pPr>
       <w:bookmarkStart w:id="2" w:name="_Toc190633166"/>
       <w:r>
+        <w:rPr>
+          <w:lang w:val="en-GB"/>
+        </w:rPr>
         <w:t>Visual Studio Code (VS-Code)</w:t>
       </w:r>
       <w:bookmarkEnd w:id="2"/>
@@ -1479,7 +1497,7 @@
       <w:hyperlink r:id="rId10" w:history="1">
         <w:r>
           <w:rPr>
-            <w:rStyle w:val="Hyperlinkki"/>
+            <w:rStyle w:val="Hyperlink"/>
           </w:rPr>
           <w:t>VS-Code download</w:t>
         </w:r>
@@ -1488,7 +1506,7 @@
     <w:p/>
     <w:p>
       <w:pPr>
-        <w:pStyle w:val="Otsikko2"/>
+        <w:pStyle w:val="Heading2"/>
       </w:pPr>
       <w:bookmarkStart w:id="3" w:name="_Toc190633167"/>
       <w:r>
@@ -1509,7 +1527,7 @@
       <w:hyperlink r:id="rId11" w:history="1">
         <w:r>
           <w:rPr>
-            <w:rStyle w:val="Hyperlinkki"/>
+            <w:rStyle w:val="Hyperlink"/>
           </w:rPr>
           <w:t>Robotstudio download</w:t>
         </w:r>
@@ -1528,7 +1546,7 @@
     <w:p/>
     <w:p>
       <w:pPr>
-        <w:pStyle w:val="Otsikko2"/>
+        <w:pStyle w:val="Heading2"/>
       </w:pPr>
       <w:bookmarkStart w:id="4" w:name="_Toc190633168"/>
       <w:r>
@@ -1549,7 +1567,7 @@
       <w:hyperlink r:id="rId12" w:history="1">
         <w:r>
           <w:rPr>
-            <w:rStyle w:val="Hyperlinkki"/>
+            <w:rStyle w:val="Hyperlink"/>
           </w:rPr>
           <w:t>Postman download</w:t>
         </w:r>
@@ -1563,7 +1581,7 @@
     <w:p/>
     <w:p>
       <w:pPr>
-        <w:pStyle w:val="Otsikko1"/>
+        <w:pStyle w:val="Heading1"/>
       </w:pPr>
       <w:bookmarkStart w:id="5" w:name="_Toc190633169"/>
       <w:r>
@@ -1587,7 +1605,7 @@
     </w:p>
     <w:p>
       <w:pPr>
-        <w:pStyle w:val="Otsikko2"/>
+        <w:pStyle w:val="Heading2"/>
       </w:pPr>
       <w:bookmarkStart w:id="6" w:name="_Toc190633170"/>
       <w:r>
@@ -1634,7 +1652,7 @@
     </w:p>
     <w:p>
       <w:pPr>
-        <w:pStyle w:val="Otsikko2"/>
+        <w:pStyle w:val="Heading2"/>
       </w:pPr>
       <w:bookmarkStart w:id="7" w:name="_Toc190633171"/>
       <w:r>
@@ -1658,7 +1676,7 @@
     </w:p>
     <w:p>
       <w:pPr>
-        <w:pStyle w:val="Otsikko1"/>
+        <w:pStyle w:val="Heading1"/>
       </w:pPr>
       <w:bookmarkStart w:id="8" w:name="_Toc190633172"/>
       <w:r>
@@ -1674,7 +1692,7 @@
     </w:p>
     <w:p>
       <w:pPr>
-        <w:pStyle w:val="Otsikko2"/>
+        <w:pStyle w:val="Heading2"/>
       </w:pPr>
       <w:bookmarkStart w:id="9" w:name="_Toc190633173"/>
       <w:r>
@@ -1694,7 +1712,7 @@
       <w:hyperlink r:id="rId13" w:history="1">
         <w:r>
           <w:rPr>
-            <w:rStyle w:val="Hyperlinkki"/>
+            <w:rStyle w:val="Hyperlink"/>
           </w:rPr>
           <w:t>Leppaax robotti UI</w:t>
         </w:r>
@@ -1710,7 +1728,7 @@
     </w:p>
     <w:p>
       <w:pPr>
-        <w:pStyle w:val="Otsikko2"/>
+        <w:pStyle w:val="Heading2"/>
       </w:pPr>
       <w:bookmarkStart w:id="10" w:name="_Toc190633174"/>
       <w:r>
@@ -1735,7 +1753,7 @@
     </w:p>
     <w:p>
       <w:pPr>
-        <w:pStyle w:val="Otsikko1"/>
+        <w:pStyle w:val="Heading1"/>
       </w:pPr>
       <w:bookmarkStart w:id="11" w:name="_Toc190633175"/>
       <w:r>
@@ -1757,7 +1775,7 @@
       <w:hyperlink r:id="rId14" w:history="1">
         <w:r>
           <w:rPr>
-            <w:rStyle w:val="Hyperlinkki"/>
+            <w:rStyle w:val="Hyperlink"/>
           </w:rPr>
           <w:t>How to create an OmniCore™ Web App</w:t>
         </w:r>
@@ -1766,10 +1784,37 @@
         <w:t>, videosarjassa on 4 osaa.</w:t>
       </w:r>
     </w:p>
+    <w:p>
+      <w:r>
+        <w:t xml:space="preserve">ABB:n asiantuntijoiden kertoma hyvä dokumentaatio RWS-apin ymmärtämiseen, eli lähinnä siihen miten robottiin lähetetään kutsuja etäältä: </w:t>
+      </w:r>
+      <w:hyperlink r:id="rId15" w:history="1">
+        <w:r>
+          <w:rPr>
+            <w:rStyle w:val="Hyperlink"/>
+          </w:rPr>
+          <w:t>RWS-</w:t>
+        </w:r>
+        <w:proofErr w:type="spellStart"/>
+        <w:r>
+          <w:rPr>
+            <w:rStyle w:val="Hyperlink"/>
+          </w:rPr>
+          <w:t>api</w:t>
+        </w:r>
+        <w:proofErr w:type="spellEnd"/>
+        <w:r>
+          <w:rPr>
+            <w:rStyle w:val="Hyperlink"/>
+          </w:rPr>
+          <w:t xml:space="preserve"> dokumentaatio</w:t>
+        </w:r>
+      </w:hyperlink>
+    </w:p>
     <w:p/>
     <w:p>
       <w:pPr>
-        <w:pStyle w:val="Otsikko2"/>
+        <w:pStyle w:val="Heading2"/>
       </w:pPr>
       <w:bookmarkStart w:id="12" w:name="_Toc190633176"/>
       <w:r>
@@ -1791,7 +1836,7 @@
     <w:p/>
     <w:p>
       <w:pPr>
-        <w:pStyle w:val="Otsikko2"/>
+        <w:pStyle w:val="Heading2"/>
       </w:pPr>
       <w:r>
         <w:t>RAPID KOODI</w:t>
@@ -1819,14 +1864,18 @@
     <w:p/>
     <w:p>
       <w:pPr>
-        <w:pStyle w:val="Otsikko2"/>
+        <w:pStyle w:val="Heading2"/>
       </w:pPr>
       <w:r>
+        <w:lastRenderedPageBreak/>
         <w:t>Selitys Funktiolle, joka yhdistää napin tai jonkun muun RAPID-muuttujaan</w:t>
       </w:r>
     </w:p>
     <w:p>
       <w:r>
+        <w:rPr>
+          <w:noProof/>
+        </w:rPr>
         <w:drawing>
           <wp:inline distT="0" distB="0" distL="0" distR="0" wp14:anchorId="2F3328DE" wp14:editId="1D7C8185">
             <wp:extent cx="6120130" cy="2197735"/>
@@ -1843,7 +1892,7 @@
                     <pic:cNvPicPr/>
                   </pic:nvPicPr>
                   <pic:blipFill>
-                    <a:blip r:embed="rId15"/>
+                    <a:blip r:embed="rId16"/>
                     <a:stretch>
                       <a:fillRect/>
                     </a:stretch>
@@ -1865,22 +1914,44 @@
       </w:r>
     </w:p>
     <w:p>
-      <w:r>
-        <w:lastRenderedPageBreak/>
-        <w:t xml:space="preserve">const response = await </w:t>
-      </w:r>
-      <w:r>
+      <w:pPr>
+        <w:rPr>
+          <w:lang w:val="en-GB"/>
+        </w:rPr>
+      </w:pPr>
+      <w:proofErr w:type="spellStart"/>
+      <w:r>
+        <w:rPr>
+          <w:lang w:val="en-GB"/>
+        </w:rPr>
+        <w:t>const</w:t>
+      </w:r>
+      <w:proofErr w:type="spellEnd"/>
+      <w:r>
+        <w:rPr>
+          <w:lang w:val="en-GB"/>
+        </w:rPr>
+        <w:t xml:space="preserve"> response = await </w:t>
+      </w:r>
+      <w:r>
+        <w:rPr>
+          <w:lang w:val="en-GB"/>
+        </w:rPr>
         <w:t>fetch (</w:t>
       </w:r>
-      <w:hyperlink r:id="rId16" w:history="1">
+      <w:hyperlink r:id="rId17" w:history="1">
         <w:r>
           <w:rPr>
-            <w:rStyle w:val="Hyperlinkki"/>
+            <w:rStyle w:val="Hyperlink"/>
+            <w:lang w:val="en-GB"/>
           </w:rPr>
           <w:t>https://192.168.125.1:443/rw/rapid/symbol/RAPID/T_ROB1/MainModule/AutomaticModeOn/data</w:t>
         </w:r>
       </w:hyperlink>
       <w:r>
+        <w:rPr>
+          <w:lang w:val="en-GB"/>
+        </w:rPr>
         <w:t>”</w:t>
       </w:r>
     </w:p>
@@ -1906,7 +1977,7 @@
     <w:p/>
     <w:p>
       <w:pPr>
-        <w:pStyle w:val="Otsikko2"/>
+        <w:pStyle w:val="Heading2"/>
       </w:pPr>
       <w:r>
         <w:t>EW.HTML controlbox komponentti</w:t>
@@ -1914,6 +1985,9 @@
     </w:p>
     <w:p>
       <w:r>
+        <w:rPr>
+          <w:noProof/>
+        </w:rPr>
         <w:drawing>
           <wp:inline distT="0" distB="0" distL="0" distR="0" wp14:anchorId="1571CC67" wp14:editId="0E1F8C5D">
             <wp:extent cx="6120130" cy="3357880"/>
@@ -1930,7 +2004,7 @@
                     <pic:cNvPicPr/>
                   </pic:nvPicPr>
                   <pic:blipFill>
-                    <a:blip r:embed="rId17"/>
+                    <a:blip r:embed="rId18"/>
                     <a:stretch>
                       <a:fillRect/>
                     </a:stretch>
@@ -1960,14 +2034,18 @@
     <w:p/>
     <w:p>
       <w:pPr>
-        <w:pStyle w:val="Otsikko2"/>
+        <w:pStyle w:val="Heading2"/>
       </w:pPr>
       <w:r>
+        <w:lastRenderedPageBreak/>
         <w:t>Valikko/Burgermenu</w:t>
       </w:r>
     </w:p>
     <w:p>
       <w:r>
+        <w:rPr>
+          <w:noProof/>
+        </w:rPr>
         <w:drawing>
           <wp:inline distT="0" distB="0" distL="0" distR="0" wp14:anchorId="7A9527D9" wp14:editId="3B274939">
             <wp:extent cx="6120130" cy="1320800"/>
@@ -1984,7 +2062,7 @@
                     <pic:cNvPicPr/>
                   </pic:nvPicPr>
                   <pic:blipFill>
-                    <a:blip r:embed="rId18"/>
+                    <a:blip r:embed="rId19"/>
                     <a:stretch>
                       <a:fillRect/>
                     </a:stretch>
@@ -2012,17 +2090,13 @@
     </w:p>
     <w:p>
       <w:r>
-        <w:t xml:space="preserve">AddView lisää yhden uuden sivun valikkoon, ensimmäisiin hakoihin tulee nimi sille sivulle sinne valikkoon, sitten yhdistetään se EW.HTML tiedostosta löytyviin controlbox palikoihin ja viimeiseen tulee kuva tai logo </w:t>
-      </w:r>
-      <w:r>
-        <w:lastRenderedPageBreak/>
-        <w:t>sinne valikkoon. Hakojen jälkeen tulee true tai false sen perusteella, onko se sivu ensimmäinen, joka aukeaa, kun käyttöliittymä avataan (eli vain yhteen voi tulla true).</w:t>
+        <w:t>AddView lisää yhden uuden sivun valikkoon, ensimmäisiin hakoihin tulee nimi sille sivulle sinne valikkoon, sitten yhdistetään se EW.HTML tiedostosta löytyviin controlbox palikoihin ja viimeiseen tulee kuva tai logo sinne valikkoon. Hakojen jälkeen tulee true tai false sen perusteella, onko se sivu ensimmäinen, joka aukeaa, kun käyttöliittymä avataan (eli vain yhteen voi tulla true).</w:t>
       </w:r>
     </w:p>
     <w:p/>
     <w:p>
       <w:pPr>
-        <w:pStyle w:val="Otsikko2"/>
+        <w:pStyle w:val="Heading2"/>
       </w:pPr>
       <w:r>
         <w:t>Nappulan luominen</w:t>
@@ -2030,6 +2104,9 @@
     </w:p>
     <w:p>
       <w:r>
+        <w:rPr>
+          <w:noProof/>
+        </w:rPr>
         <w:drawing>
           <wp:inline distT="0" distB="0" distL="0" distR="0" wp14:anchorId="3F70938B" wp14:editId="10BAE2E8">
             <wp:extent cx="4496427" cy="2286319"/>
@@ -2046,7 +2123,7 @@
                     <pic:cNvPicPr/>
                   </pic:nvPicPr>
                   <pic:blipFill>
-                    <a:blip r:embed="rId19"/>
+                    <a:blip r:embed="rId20"/>
                     <a:stretch>
                       <a:fillRect/>
                     </a:stretch>
@@ -2069,13 +2146,7 @@
     </w:p>
     <w:p>
       <w:r>
-        <w:t xml:space="preserve">Alussa luodaan nappula </w:t>
-      </w:r>
-      <w:r>
-        <w:t>FP-komponenteilla</w:t>
-      </w:r>
-      <w:r>
-        <w:t xml:space="preserve"> ja sen jälkeen mahdollinen teksti nappulalle.</w:t>
+        <w:t>Alussa luodaan nappula FP-komponenteilla ja sen jälkeen mahdollinen teksti nappulalle.</w:t>
       </w:r>
     </w:p>
     <w:p/>
@@ -2092,16 +2163,20 @@
     <w:p/>
     <w:p>
       <w:pPr>
-        <w:pStyle w:val="Otsikko2"/>
+        <w:pStyle w:val="Heading2"/>
       </w:pPr>
       <w:r>
+        <w:lastRenderedPageBreak/>
         <w:t>Postman</w:t>
       </w:r>
     </w:p>
     <w:p>
       <w:r>
+        <w:rPr>
+          <w:noProof/>
+        </w:rPr>
         <w:drawing>
-          <wp:inline distT="0" distB="0" distL="0" distR="0" wp14:anchorId="2E71FE50" wp14:editId="6785AC2E">
+          <wp:inline distT="0" distB="0" distL="0" distR="0" wp14:anchorId="2E71FE50" wp14:editId="6A040ED8">
             <wp:extent cx="6120130" cy="1614805"/>
             <wp:effectExtent l="0" t="0" r="0" b="4445"/>
             <wp:docPr id="671801551" name="Kuva 1" descr="Kuva, joka sisältää kohteen teksti, ohjelmisto, Multimediaohjelmisto, kuvakaappaus&#10;&#10;Tekoälyn generoima sisältö voi olla virheellistä."/>
@@ -2118,7 +2193,7 @@
                     </pic:cNvPicPr>
                   </pic:nvPicPr>
                   <pic:blipFill>
-                    <a:blip r:embed="rId20" cstate="print">
+                    <a:blip r:embed="rId21" cstate="print">
                       <a:extLst>
                         <a:ext uri="{28A0092B-C50C-407E-A947-70E740481C1C}">
                           <a14:useLocalDpi xmlns:a14="http://schemas.microsoft.com/office/drawing/2010/main" val="0"/>
@@ -2187,7 +2262,7 @@
       </w:r>
     </w:p>
     <w:sectPr>
-      <w:footerReference w:type="default" r:id="rId21"/>
+      <w:footerReference w:type="default" r:id="rId22"/>
       <w:pgSz w:w="11906" w:h="16838"/>
       <w:pgMar w:top="1417" w:right="1134" w:bottom="1417" w:left="1134" w:header="708" w:footer="708" w:gutter="0"/>
       <w:pgNumType w:start="0"/>
@@ -2237,7 +2312,7 @@
     <w:sdtContent>
       <w:p>
         <w:pPr>
-          <w:pStyle w:val="Alatunniste"/>
+          <w:pStyle w:val="Footer"/>
           <w:jc w:val="right"/>
         </w:pPr>
         <w:r>
@@ -2260,7 +2335,7 @@
   </w:sdt>
   <w:p>
     <w:pPr>
-      <w:pStyle w:val="Alatunniste"/>
+      <w:pStyle w:val="Footer"/>
     </w:pPr>
   </w:p>
 </w:ftr>
@@ -2808,15 +2883,15 @@
     <w:lsdException w:name="Unresolved Mention" w:semiHidden="1" w:unhideWhenUsed="1"/>
     <w:lsdException w:name="Smart Link" w:semiHidden="1" w:unhideWhenUsed="1"/>
   </w:latentStyles>
-  <w:style w:type="paragraph" w:default="1" w:styleId="Normaali">
+  <w:style w:type="paragraph" w:default="1" w:styleId="Normal">
     <w:name w:val="Normal"/>
     <w:qFormat/>
   </w:style>
-  <w:style w:type="paragraph" w:styleId="Otsikko1">
+  <w:style w:type="paragraph" w:styleId="Heading1">
     <w:name w:val="heading 1"/>
-    <w:basedOn w:val="Normaali"/>
-    <w:next w:val="Normaali"/>
-    <w:link w:val="Otsikko1Char"/>
+    <w:basedOn w:val="Normal"/>
+    <w:next w:val="Normal"/>
+    <w:link w:val="Heading1Char"/>
     <w:uiPriority w:val="9"/>
     <w:qFormat/>
     <w:rsid w:val="00BF0F17"/>
@@ -2833,11 +2908,11 @@
       <w:szCs w:val="40"/>
     </w:rPr>
   </w:style>
-  <w:style w:type="paragraph" w:styleId="Otsikko2">
+  <w:style w:type="paragraph" w:styleId="Heading2">
     <w:name w:val="heading 2"/>
-    <w:basedOn w:val="Normaali"/>
-    <w:next w:val="Normaali"/>
-    <w:link w:val="Otsikko2Char"/>
+    <w:basedOn w:val="Normal"/>
+    <w:next w:val="Normal"/>
+    <w:link w:val="Heading2Char"/>
     <w:uiPriority w:val="9"/>
     <w:unhideWhenUsed/>
     <w:qFormat/>
@@ -2855,11 +2930,11 @@
       <w:szCs w:val="32"/>
     </w:rPr>
   </w:style>
-  <w:style w:type="paragraph" w:styleId="Otsikko3">
+  <w:style w:type="paragraph" w:styleId="Heading3">
     <w:name w:val="heading 3"/>
-    <w:basedOn w:val="Normaali"/>
-    <w:next w:val="Normaali"/>
-    <w:link w:val="Otsikko3Char"/>
+    <w:basedOn w:val="Normal"/>
+    <w:next w:val="Normal"/>
+    <w:link w:val="Heading3Char"/>
     <w:uiPriority w:val="9"/>
     <w:semiHidden/>
     <w:unhideWhenUsed/>
@@ -2878,11 +2953,11 @@
       <w:szCs w:val="28"/>
     </w:rPr>
   </w:style>
-  <w:style w:type="paragraph" w:styleId="Otsikko4">
+  <w:style w:type="paragraph" w:styleId="Heading4">
     <w:name w:val="heading 4"/>
-    <w:basedOn w:val="Normaali"/>
-    <w:next w:val="Normaali"/>
-    <w:link w:val="Otsikko4Char"/>
+    <w:basedOn w:val="Normal"/>
+    <w:next w:val="Normal"/>
+    <w:link w:val="Heading4Char"/>
     <w:uiPriority w:val="9"/>
     <w:semiHidden/>
     <w:unhideWhenUsed/>
@@ -2901,11 +2976,11 @@
       <w:color w:val="2F5496" w:themeColor="accent1" w:themeShade="BF"/>
     </w:rPr>
   </w:style>
-  <w:style w:type="paragraph" w:styleId="Otsikko5">
+  <w:style w:type="paragraph" w:styleId="Heading5">
     <w:name w:val="heading 5"/>
-    <w:basedOn w:val="Normaali"/>
-    <w:next w:val="Normaali"/>
-    <w:link w:val="Otsikko5Char"/>
+    <w:basedOn w:val="Normal"/>
+    <w:next w:val="Normal"/>
+    <w:link w:val="Heading5Char"/>
     <w:uiPriority w:val="9"/>
     <w:semiHidden/>
     <w:unhideWhenUsed/>
@@ -2922,11 +2997,11 @@
       <w:color w:val="2F5496" w:themeColor="accent1" w:themeShade="BF"/>
     </w:rPr>
   </w:style>
-  <w:style w:type="paragraph" w:styleId="Otsikko6">
+  <w:style w:type="paragraph" w:styleId="Heading6">
     <w:name w:val="heading 6"/>
-    <w:basedOn w:val="Normaali"/>
-    <w:next w:val="Normaali"/>
-    <w:link w:val="Otsikko6Char"/>
+    <w:basedOn w:val="Normal"/>
+    <w:next w:val="Normal"/>
+    <w:link w:val="Heading6Char"/>
     <w:uiPriority w:val="9"/>
     <w:semiHidden/>
     <w:unhideWhenUsed/>
@@ -2945,11 +3020,11 @@
       <w:color w:val="595959" w:themeColor="text1" w:themeTint="A6"/>
     </w:rPr>
   </w:style>
-  <w:style w:type="paragraph" w:styleId="Otsikko7">
+  <w:style w:type="paragraph" w:styleId="Heading7">
     <w:name w:val="heading 7"/>
-    <w:basedOn w:val="Normaali"/>
-    <w:next w:val="Normaali"/>
-    <w:link w:val="Otsikko7Char"/>
+    <w:basedOn w:val="Normal"/>
+    <w:next w:val="Normal"/>
+    <w:link w:val="Heading7Char"/>
     <w:uiPriority w:val="9"/>
     <w:semiHidden/>
     <w:unhideWhenUsed/>
@@ -2966,11 +3041,11 @@
       <w:color w:val="595959" w:themeColor="text1" w:themeTint="A6"/>
     </w:rPr>
   </w:style>
-  <w:style w:type="paragraph" w:styleId="Otsikko8">
+  <w:style w:type="paragraph" w:styleId="Heading8">
     <w:name w:val="heading 8"/>
-    <w:basedOn w:val="Normaali"/>
-    <w:next w:val="Normaali"/>
-    <w:link w:val="Otsikko8Char"/>
+    <w:basedOn w:val="Normal"/>
+    <w:next w:val="Normal"/>
+    <w:link w:val="Heading8Char"/>
     <w:uiPriority w:val="9"/>
     <w:semiHidden/>
     <w:unhideWhenUsed/>
@@ -2989,11 +3064,11 @@
       <w:color w:val="272727" w:themeColor="text1" w:themeTint="D8"/>
     </w:rPr>
   </w:style>
-  <w:style w:type="paragraph" w:styleId="Otsikko9">
+  <w:style w:type="paragraph" w:styleId="Heading9">
     <w:name w:val="heading 9"/>
-    <w:basedOn w:val="Normaali"/>
-    <w:next w:val="Normaali"/>
-    <w:link w:val="Otsikko9Char"/>
+    <w:basedOn w:val="Normal"/>
+    <w:next w:val="Normal"/>
+    <w:link w:val="Heading9Char"/>
     <w:uiPriority w:val="9"/>
     <w:semiHidden/>
     <w:unhideWhenUsed/>
@@ -3010,13 +3085,13 @@
       <w:color w:val="272727" w:themeColor="text1" w:themeTint="D8"/>
     </w:rPr>
   </w:style>
-  <w:style w:type="character" w:default="1" w:styleId="Kappaleenoletusfontti">
+  <w:style w:type="character" w:default="1" w:styleId="DefaultParagraphFont">
     <w:name w:val="Default Paragraph Font"/>
     <w:uiPriority w:val="1"/>
     <w:semiHidden/>
     <w:unhideWhenUsed/>
   </w:style>
-  <w:style w:type="table" w:default="1" w:styleId="Normaalitaulukko">
+  <w:style w:type="table" w:default="1" w:styleId="TableNormal">
     <w:name w:val="Normal Table"/>
     <w:uiPriority w:val="99"/>
     <w:semiHidden/>
@@ -3031,16 +3106,16 @@
       </w:tblCellMar>
     </w:tblPr>
   </w:style>
-  <w:style w:type="numbering" w:default="1" w:styleId="Eiluetteloa">
+  <w:style w:type="numbering" w:default="1" w:styleId="NoList">
     <w:name w:val="No List"/>
     <w:uiPriority w:val="99"/>
     <w:semiHidden/>
     <w:unhideWhenUsed/>
   </w:style>
-  <w:style w:type="character" w:customStyle="1" w:styleId="Otsikko1Char">
-    <w:name w:val="Otsikko 1 Char"/>
-    <w:basedOn w:val="Kappaleenoletusfontti"/>
-    <w:link w:val="Otsikko1"/>
+  <w:style w:type="character" w:customStyle="1" w:styleId="Heading1Char">
+    <w:name w:val="Heading 1 Char"/>
+    <w:basedOn w:val="DefaultParagraphFont"/>
+    <w:link w:val="Heading1"/>
     <w:uiPriority w:val="9"/>
     <w:rsid w:val="00BF0F17"/>
     <w:rPr>
@@ -3050,10 +3125,10 @@
       <w:szCs w:val="40"/>
     </w:rPr>
   </w:style>
-  <w:style w:type="character" w:customStyle="1" w:styleId="Otsikko2Char">
-    <w:name w:val="Otsikko 2 Char"/>
-    <w:basedOn w:val="Kappaleenoletusfontti"/>
-    <w:link w:val="Otsikko2"/>
+  <w:style w:type="character" w:customStyle="1" w:styleId="Heading2Char">
+    <w:name w:val="Heading 2 Char"/>
+    <w:basedOn w:val="DefaultParagraphFont"/>
+    <w:link w:val="Heading2"/>
     <w:uiPriority w:val="9"/>
     <w:rsid w:val="00BF0F17"/>
     <w:rPr>
@@ -3063,10 +3138,10 @@
       <w:szCs w:val="32"/>
     </w:rPr>
   </w:style>
-  <w:style w:type="character" w:customStyle="1" w:styleId="Otsikko3Char">
-    <w:name w:val="Otsikko 3 Char"/>
-    <w:basedOn w:val="Kappaleenoletusfontti"/>
-    <w:link w:val="Otsikko3"/>
+  <w:style w:type="character" w:customStyle="1" w:styleId="Heading3Char">
+    <w:name w:val="Heading 3 Char"/>
+    <w:basedOn w:val="DefaultParagraphFont"/>
+    <w:link w:val="Heading3"/>
     <w:uiPriority w:val="9"/>
     <w:semiHidden/>
     <w:rsid w:val="00BF0F17"/>
@@ -3077,10 +3152,10 @@
       <w:szCs w:val="28"/>
     </w:rPr>
   </w:style>
-  <w:style w:type="character" w:customStyle="1" w:styleId="Otsikko4Char">
-    <w:name w:val="Otsikko 4 Char"/>
-    <w:basedOn w:val="Kappaleenoletusfontti"/>
-    <w:link w:val="Otsikko4"/>
+  <w:style w:type="character" w:customStyle="1" w:styleId="Heading4Char">
+    <w:name w:val="Heading 4 Char"/>
+    <w:basedOn w:val="DefaultParagraphFont"/>
+    <w:link w:val="Heading4"/>
     <w:uiPriority w:val="9"/>
     <w:semiHidden/>
     <w:rsid w:val="00BF0F17"/>
@@ -3091,10 +3166,10 @@
       <w:color w:val="2F5496" w:themeColor="accent1" w:themeShade="BF"/>
     </w:rPr>
   </w:style>
-  <w:style w:type="character" w:customStyle="1" w:styleId="Otsikko5Char">
-    <w:name w:val="Otsikko 5 Char"/>
-    <w:basedOn w:val="Kappaleenoletusfontti"/>
-    <w:link w:val="Otsikko5"/>
+  <w:style w:type="character" w:customStyle="1" w:styleId="Heading5Char">
+    <w:name w:val="Heading 5 Char"/>
+    <w:basedOn w:val="DefaultParagraphFont"/>
+    <w:link w:val="Heading5"/>
     <w:uiPriority w:val="9"/>
     <w:semiHidden/>
     <w:rsid w:val="00BF0F17"/>
@@ -3103,10 +3178,10 @@
       <w:color w:val="2F5496" w:themeColor="accent1" w:themeShade="BF"/>
     </w:rPr>
   </w:style>
-  <w:style w:type="character" w:customStyle="1" w:styleId="Otsikko6Char">
-    <w:name w:val="Otsikko 6 Char"/>
-    <w:basedOn w:val="Kappaleenoletusfontti"/>
-    <w:link w:val="Otsikko6"/>
+  <w:style w:type="character" w:customStyle="1" w:styleId="Heading6Char">
+    <w:name w:val="Heading 6 Char"/>
+    <w:basedOn w:val="DefaultParagraphFont"/>
+    <w:link w:val="Heading6"/>
     <w:uiPriority w:val="9"/>
     <w:semiHidden/>
     <w:rsid w:val="00BF0F17"/>
@@ -3117,10 +3192,10 @@
       <w:color w:val="595959" w:themeColor="text1" w:themeTint="A6"/>
     </w:rPr>
   </w:style>
-  <w:style w:type="character" w:customStyle="1" w:styleId="Otsikko7Char">
-    <w:name w:val="Otsikko 7 Char"/>
-    <w:basedOn w:val="Kappaleenoletusfontti"/>
-    <w:link w:val="Otsikko7"/>
+  <w:style w:type="character" w:customStyle="1" w:styleId="Heading7Char">
+    <w:name w:val="Heading 7 Char"/>
+    <w:basedOn w:val="DefaultParagraphFont"/>
+    <w:link w:val="Heading7"/>
     <w:uiPriority w:val="9"/>
     <w:semiHidden/>
     <w:rsid w:val="00BF0F17"/>
@@ -3129,10 +3204,10 @@
       <w:color w:val="595959" w:themeColor="text1" w:themeTint="A6"/>
     </w:rPr>
   </w:style>
-  <w:style w:type="character" w:customStyle="1" w:styleId="Otsikko8Char">
-    <w:name w:val="Otsikko 8 Char"/>
-    <w:basedOn w:val="Kappaleenoletusfontti"/>
-    <w:link w:val="Otsikko8"/>
+  <w:style w:type="character" w:customStyle="1" w:styleId="Heading8Char">
+    <w:name w:val="Heading 8 Char"/>
+    <w:basedOn w:val="DefaultParagraphFont"/>
+    <w:link w:val="Heading8"/>
     <w:uiPriority w:val="9"/>
     <w:semiHidden/>
     <w:rsid w:val="00BF0F17"/>
@@ -3143,10 +3218,10 @@
       <w:color w:val="272727" w:themeColor="text1" w:themeTint="D8"/>
     </w:rPr>
   </w:style>
-  <w:style w:type="character" w:customStyle="1" w:styleId="Otsikko9Char">
-    <w:name w:val="Otsikko 9 Char"/>
-    <w:basedOn w:val="Kappaleenoletusfontti"/>
-    <w:link w:val="Otsikko9"/>
+  <w:style w:type="character" w:customStyle="1" w:styleId="Heading9Char">
+    <w:name w:val="Heading 9 Char"/>
+    <w:basedOn w:val="DefaultParagraphFont"/>
+    <w:link w:val="Heading9"/>
     <w:uiPriority w:val="9"/>
     <w:semiHidden/>
     <w:rsid w:val="00BF0F17"/>
@@ -3155,11 +3230,11 @@
       <w:color w:val="272727" w:themeColor="text1" w:themeTint="D8"/>
     </w:rPr>
   </w:style>
-  <w:style w:type="paragraph" w:styleId="Otsikko">
+  <w:style w:type="paragraph" w:styleId="Title">
     <w:name w:val="Title"/>
-    <w:basedOn w:val="Normaali"/>
-    <w:next w:val="Normaali"/>
-    <w:link w:val="OtsikkoChar"/>
+    <w:basedOn w:val="Normal"/>
+    <w:next w:val="Normal"/>
+    <w:link w:val="TitleChar"/>
     <w:uiPriority w:val="10"/>
     <w:qFormat/>
     <w:rsid w:val="00BF0F17"/>
@@ -3175,10 +3250,10 @@
       <w:szCs w:val="56"/>
     </w:rPr>
   </w:style>
-  <w:style w:type="character" w:customStyle="1" w:styleId="OtsikkoChar">
-    <w:name w:val="Otsikko Char"/>
-    <w:basedOn w:val="Kappaleenoletusfontti"/>
-    <w:link w:val="Otsikko"/>
+  <w:style w:type="character" w:customStyle="1" w:styleId="TitleChar">
+    <w:name w:val="Title Char"/>
+    <w:basedOn w:val="DefaultParagraphFont"/>
+    <w:link w:val="Title"/>
     <w:uiPriority w:val="10"/>
     <w:rsid w:val="00BF0F17"/>
     <w:rPr>
@@ -3189,11 +3264,11 @@
       <w:szCs w:val="56"/>
     </w:rPr>
   </w:style>
-  <w:style w:type="paragraph" w:styleId="Alaotsikko">
+  <w:style w:type="paragraph" w:styleId="Subtitle">
     <w:name w:val="Subtitle"/>
-    <w:basedOn w:val="Normaali"/>
-    <w:next w:val="Normaali"/>
-    <w:link w:val="AlaotsikkoChar"/>
+    <w:basedOn w:val="Normal"/>
+    <w:next w:val="Normal"/>
+    <w:link w:val="SubtitleChar"/>
     <w:uiPriority w:val="11"/>
     <w:qFormat/>
     <w:rsid w:val="00BF0F17"/>
@@ -3210,10 +3285,10 @@
       <w:szCs w:val="28"/>
     </w:rPr>
   </w:style>
-  <w:style w:type="character" w:customStyle="1" w:styleId="AlaotsikkoChar">
-    <w:name w:val="Alaotsikko Char"/>
-    <w:basedOn w:val="Kappaleenoletusfontti"/>
-    <w:link w:val="Alaotsikko"/>
+  <w:style w:type="character" w:customStyle="1" w:styleId="SubtitleChar">
+    <w:name w:val="Subtitle Char"/>
+    <w:basedOn w:val="DefaultParagraphFont"/>
+    <w:link w:val="Subtitle"/>
     <w:uiPriority w:val="11"/>
     <w:rsid w:val="00BF0F17"/>
     <w:rPr>
@@ -3224,11 +3299,11 @@
       <w:szCs w:val="28"/>
     </w:rPr>
   </w:style>
-  <w:style w:type="paragraph" w:styleId="Lainaus">
+  <w:style w:type="paragraph" w:styleId="Quote">
     <w:name w:val="Quote"/>
-    <w:basedOn w:val="Normaali"/>
-    <w:next w:val="Normaali"/>
-    <w:link w:val="LainausChar"/>
+    <w:basedOn w:val="Normal"/>
+    <w:next w:val="Normal"/>
+    <w:link w:val="QuoteChar"/>
     <w:uiPriority w:val="29"/>
     <w:qFormat/>
     <w:rsid w:val="00BF0F17"/>
@@ -3242,10 +3317,10 @@
       <w:color w:val="404040" w:themeColor="text1" w:themeTint="BF"/>
     </w:rPr>
   </w:style>
-  <w:style w:type="character" w:customStyle="1" w:styleId="LainausChar">
-    <w:name w:val="Lainaus Char"/>
-    <w:basedOn w:val="Kappaleenoletusfontti"/>
-    <w:link w:val="Lainaus"/>
+  <w:style w:type="character" w:customStyle="1" w:styleId="QuoteChar">
+    <w:name w:val="Quote Char"/>
+    <w:basedOn w:val="DefaultParagraphFont"/>
+    <w:link w:val="Quote"/>
     <w:uiPriority w:val="29"/>
     <w:rsid w:val="00BF0F17"/>
     <w:rPr>
@@ -3254,9 +3329,9 @@
       <w:color w:val="404040" w:themeColor="text1" w:themeTint="BF"/>
     </w:rPr>
   </w:style>
-  <w:style w:type="paragraph" w:styleId="Luettelokappale">
+  <w:style w:type="paragraph" w:styleId="ListParagraph">
     <w:name w:val="List Paragraph"/>
-    <w:basedOn w:val="Normaali"/>
+    <w:basedOn w:val="Normal"/>
     <w:uiPriority w:val="34"/>
     <w:qFormat/>
     <w:rsid w:val="00BF0F17"/>
@@ -3265,9 +3340,9 @@
       <w:contextualSpacing/>
     </w:pPr>
   </w:style>
-  <w:style w:type="character" w:styleId="Voimakaskorostus">
+  <w:style w:type="character" w:styleId="IntenseEmphasis">
     <w:name w:val="Intense Emphasis"/>
-    <w:basedOn w:val="Kappaleenoletusfontti"/>
+    <w:basedOn w:val="DefaultParagraphFont"/>
     <w:uiPriority w:val="21"/>
     <w:qFormat/>
     <w:rsid w:val="00BF0F17"/>
@@ -3277,11 +3352,11 @@
       <w:color w:val="2F5496" w:themeColor="accent1" w:themeShade="BF"/>
     </w:rPr>
   </w:style>
-  <w:style w:type="paragraph" w:styleId="Erottuvalainaus">
+  <w:style w:type="paragraph" w:styleId="IntenseQuote">
     <w:name w:val="Intense Quote"/>
-    <w:basedOn w:val="Normaali"/>
-    <w:next w:val="Normaali"/>
-    <w:link w:val="ErottuvalainausChar"/>
+    <w:basedOn w:val="Normal"/>
+    <w:next w:val="Normal"/>
+    <w:link w:val="IntenseQuoteChar"/>
     <w:uiPriority w:val="30"/>
     <w:qFormat/>
     <w:rsid w:val="00BF0F17"/>
@@ -3300,10 +3375,10 @@
       <w:color w:val="2F5496" w:themeColor="accent1" w:themeShade="BF"/>
     </w:rPr>
   </w:style>
-  <w:style w:type="character" w:customStyle="1" w:styleId="ErottuvalainausChar">
-    <w:name w:val="Erottuva lainaus Char"/>
-    <w:basedOn w:val="Kappaleenoletusfontti"/>
-    <w:link w:val="Erottuvalainaus"/>
+  <w:style w:type="character" w:customStyle="1" w:styleId="IntenseQuoteChar">
+    <w:name w:val="Intense Quote Char"/>
+    <w:basedOn w:val="DefaultParagraphFont"/>
+    <w:link w:val="IntenseQuote"/>
     <w:uiPriority w:val="30"/>
     <w:rsid w:val="00BF0F17"/>
     <w:rPr>
@@ -3312,9 +3387,9 @@
       <w:color w:val="2F5496" w:themeColor="accent1" w:themeShade="BF"/>
     </w:rPr>
   </w:style>
-  <w:style w:type="character" w:styleId="Erottuvaviittaus">
+  <w:style w:type="character" w:styleId="IntenseReference">
     <w:name w:val="Intense Reference"/>
-    <w:basedOn w:val="Kappaleenoletusfontti"/>
+    <w:basedOn w:val="DefaultParagraphFont"/>
     <w:uiPriority w:val="32"/>
     <w:qFormat/>
     <w:rsid w:val="00BF0F17"/>
@@ -3326,9 +3401,9 @@
       <w:spacing w:val="5"/>
     </w:rPr>
   </w:style>
-  <w:style w:type="paragraph" w:styleId="Eivli">
+  <w:style w:type="paragraph" w:styleId="NoSpacing">
     <w:name w:val="No Spacing"/>
-    <w:link w:val="EivliChar"/>
+    <w:link w:val="NoSpacingChar"/>
     <w:uiPriority w:val="1"/>
     <w:qFormat/>
     <w:rsid w:val="00BF0F17"/>
@@ -3342,10 +3417,10 @@
       <w14:ligatures w14:val="none"/>
     </w:rPr>
   </w:style>
-  <w:style w:type="character" w:customStyle="1" w:styleId="EivliChar">
-    <w:name w:val="Ei väliä Char"/>
-    <w:basedOn w:val="Kappaleenoletusfontti"/>
-    <w:link w:val="Eivli"/>
+  <w:style w:type="character" w:customStyle="1" w:styleId="NoSpacingChar">
+    <w:name w:val="No Spacing Char"/>
+    <w:basedOn w:val="DefaultParagraphFont"/>
+    <w:link w:val="NoSpacing"/>
     <w:uiPriority w:val="1"/>
     <w:rsid w:val="00BF0F17"/>
     <w:rPr>
@@ -3355,10 +3430,10 @@
       <w14:ligatures w14:val="none"/>
     </w:rPr>
   </w:style>
-  <w:style w:type="paragraph" w:styleId="Yltunniste">
+  <w:style w:type="paragraph" w:styleId="Header">
     <w:name w:val="header"/>
-    <w:basedOn w:val="Normaali"/>
-    <w:link w:val="YltunnisteChar"/>
+    <w:basedOn w:val="Normal"/>
+    <w:link w:val="HeaderChar"/>
     <w:uiPriority w:val="99"/>
     <w:unhideWhenUsed/>
     <w:rsid w:val="00BF0F17"/>
@@ -3370,17 +3445,17 @@
       <w:spacing w:after="0" w:line="240" w:lineRule="auto"/>
     </w:pPr>
   </w:style>
-  <w:style w:type="character" w:customStyle="1" w:styleId="YltunnisteChar">
-    <w:name w:val="Ylätunniste Char"/>
-    <w:basedOn w:val="Kappaleenoletusfontti"/>
-    <w:link w:val="Yltunniste"/>
+  <w:style w:type="character" w:customStyle="1" w:styleId="HeaderChar">
+    <w:name w:val="Header Char"/>
+    <w:basedOn w:val="DefaultParagraphFont"/>
+    <w:link w:val="Header"/>
     <w:uiPriority w:val="99"/>
     <w:rsid w:val="00BF0F17"/>
   </w:style>
-  <w:style w:type="paragraph" w:styleId="Alatunniste">
+  <w:style w:type="paragraph" w:styleId="Footer">
     <w:name w:val="footer"/>
-    <w:basedOn w:val="Normaali"/>
-    <w:link w:val="AlatunnisteChar"/>
+    <w:basedOn w:val="Normal"/>
+    <w:link w:val="FooterChar"/>
     <w:uiPriority w:val="99"/>
     <w:unhideWhenUsed/>
     <w:rsid w:val="00BF0F17"/>
@@ -3392,17 +3467,17 @@
       <w:spacing w:after="0" w:line="240" w:lineRule="auto"/>
     </w:pPr>
   </w:style>
-  <w:style w:type="character" w:customStyle="1" w:styleId="AlatunnisteChar">
-    <w:name w:val="Alatunniste Char"/>
-    <w:basedOn w:val="Kappaleenoletusfontti"/>
-    <w:link w:val="Alatunniste"/>
+  <w:style w:type="character" w:customStyle="1" w:styleId="FooterChar">
+    <w:name w:val="Footer Char"/>
+    <w:basedOn w:val="DefaultParagraphFont"/>
+    <w:link w:val="Footer"/>
     <w:uiPriority w:val="99"/>
     <w:rsid w:val="00BF0F17"/>
   </w:style>
-  <w:style w:type="paragraph" w:styleId="Sisllysluettelonotsikko">
+  <w:style w:type="paragraph" w:styleId="TOCHeading">
     <w:name w:val="TOC Heading"/>
-    <w:basedOn w:val="Otsikko1"/>
-    <w:next w:val="Normaali"/>
+    <w:basedOn w:val="Heading1"/>
+    <w:next w:val="Normal"/>
     <w:uiPriority w:val="39"/>
     <w:unhideWhenUsed/>
     <w:qFormat/>
@@ -3419,10 +3494,10 @@
       <w14:ligatures w14:val="none"/>
     </w:rPr>
   </w:style>
-  <w:style w:type="paragraph" w:styleId="Sisluet1">
+  <w:style w:type="paragraph" w:styleId="TOC1">
     <w:name w:val="toc 1"/>
-    <w:basedOn w:val="Normaali"/>
-    <w:next w:val="Normaali"/>
+    <w:basedOn w:val="Normal"/>
+    <w:next w:val="Normal"/>
     <w:autoRedefine/>
     <w:uiPriority w:val="39"/>
     <w:unhideWhenUsed/>
@@ -3431,9 +3506,9 @@
       <w:spacing w:after="100"/>
     </w:pPr>
   </w:style>
-  <w:style w:type="character" w:styleId="Hyperlinkki">
+  <w:style w:type="character" w:styleId="Hyperlink">
     <w:name w:val="Hyperlink"/>
-    <w:basedOn w:val="Kappaleenoletusfontti"/>
+    <w:basedOn w:val="DefaultParagraphFont"/>
     <w:uiPriority w:val="99"/>
     <w:unhideWhenUsed/>
     <w:rsid w:val="00BF0F17"/>
@@ -3442,10 +3517,10 @@
       <w:u w:val="single"/>
     </w:rPr>
   </w:style>
-  <w:style w:type="paragraph" w:styleId="Sisluet2">
+  <w:style w:type="paragraph" w:styleId="TOC2">
     <w:name w:val="toc 2"/>
-    <w:basedOn w:val="Normaali"/>
-    <w:next w:val="Normaali"/>
+    <w:basedOn w:val="Normal"/>
+    <w:next w:val="Normal"/>
     <w:autoRedefine/>
     <w:uiPriority w:val="39"/>
     <w:unhideWhenUsed/>
@@ -3455,9 +3530,9 @@
       <w:ind w:left="220"/>
     </w:pPr>
   </w:style>
-  <w:style w:type="character" w:styleId="Ratkaisematonmaininta">
+  <w:style w:type="character" w:styleId="UnresolvedMention">
     <w:name w:val="Unresolved Mention"/>
-    <w:basedOn w:val="Kappaleenoletusfontti"/>
+    <w:basedOn w:val="DefaultParagraphFont"/>
     <w:uiPriority w:val="99"/>
     <w:semiHidden/>
     <w:unhideWhenUsed/>

</xml_diff>